<commit_message>
edit report and explain why we used JAK
</commit_message>
<xml_diff>
--- a/report.docx
+++ b/report.docx
@@ -7,7 +7,6 @@
         <w:pStyle w:val="Title"/>
         <w:jc w:val="center"/>
         <w:rPr>
-          <w:rFonts w:hint="cs"/>
           <w:rtl/>
         </w:rPr>
       </w:pPr>
@@ -23,7 +22,7 @@
           <w:rFonts w:hint="cs"/>
           <w:rtl/>
         </w:rPr>
-        <w:t>מטלה 0</w:t>
+        <w:t>מטלה 1</w:t>
       </w:r>
       <w:r>
         <w:rPr>
@@ -137,8 +136,6 @@
         </w:rPr>
         <w:t>204903959</w:t>
       </w:r>
-      <w:bookmarkStart w:id="0" w:name="_GoBack"/>
-      <w:bookmarkEnd w:id="0"/>
     </w:p>
     <w:p>
       <w:pPr>
@@ -542,7 +539,6 @@
     <w:p>
       <w:pPr>
         <w:rPr>
-          <w:rFonts w:hint="cs"/>
           <w:sz w:val="28"/>
           <w:szCs w:val="28"/>
           <w:rtl/>
@@ -638,7 +634,6 @@
     <w:p>
       <w:pPr>
         <w:rPr>
-          <w:rFonts w:hint="cs"/>
           <w:sz w:val="28"/>
           <w:szCs w:val="28"/>
           <w:rtl/>
@@ -694,7 +689,6 @@
     <w:p>
       <w:pPr>
         <w:rPr>
-          <w:rFonts w:hint="cs"/>
           <w:sz w:val="28"/>
           <w:szCs w:val="28"/>
           <w:rtl/>
@@ -833,7 +827,6 @@
     <w:p>
       <w:pPr>
         <w:rPr>
-          <w:rFonts w:hint="cs"/>
           <w:sz w:val="28"/>
           <w:szCs w:val="28"/>
           <w:rtl/>
@@ -941,7 +934,6 @@
     <w:p>
       <w:pPr>
         <w:rPr>
-          <w:rFonts w:hint="cs"/>
           <w:sz w:val="28"/>
           <w:szCs w:val="28"/>
           <w:rtl/>
@@ -997,7 +989,6 @@
     <w:p>
       <w:pPr>
         <w:rPr>
-          <w:rFonts w:hint="cs"/>
           <w:sz w:val="28"/>
           <w:szCs w:val="28"/>
           <w:rtl/>
@@ -1061,7 +1052,6 @@
     <w:p>
       <w:pPr>
         <w:rPr>
-          <w:rFonts w:hint="cs"/>
           <w:sz w:val="28"/>
           <w:szCs w:val="28"/>
           <w:rtl/>
@@ -1194,7 +1184,6 @@
     <w:p>
       <w:pPr>
         <w:rPr>
-          <w:rFonts w:hint="cs"/>
           <w:sz w:val="28"/>
           <w:szCs w:val="28"/>
           <w:rtl/>
@@ -1276,7 +1265,6 @@
     <w:p>
       <w:pPr>
         <w:rPr>
-          <w:rFonts w:hint="cs"/>
           <w:sz w:val="28"/>
           <w:szCs w:val="28"/>
           <w:rtl/>
@@ -1357,7 +1345,6 @@
     <w:p>
       <w:pPr>
         <w:rPr>
-          <w:rFonts w:hint="cs"/>
           <w:sz w:val="28"/>
           <w:szCs w:val="28"/>
           <w:rtl/>
@@ -1633,7 +1620,6 @@
     <w:p>
       <w:pPr>
         <w:rPr>
-          <w:rFonts w:hint="cs"/>
           <w:sz w:val="28"/>
           <w:szCs w:val="28"/>
           <w:rtl/>
@@ -1653,7 +1639,6 @@
     <w:p>
       <w:pPr>
         <w:rPr>
-          <w:rFonts w:hint="cs"/>
           <w:sz w:val="28"/>
           <w:szCs w:val="28"/>
           <w:rtl/>
@@ -1754,7 +1739,6 @@
     <w:p>
       <w:pPr>
         <w:rPr>
-          <w:rFonts w:hint="cs"/>
           <w:sz w:val="28"/>
           <w:szCs w:val="28"/>
           <w:rtl/>
@@ -1861,7 +1845,6 @@
           <w:numId w:val="3"/>
         </w:numPr>
         <w:rPr>
-          <w:rFonts w:hint="cs"/>
           <w:sz w:val="28"/>
           <w:szCs w:val="28"/>
         </w:rPr>
@@ -2079,7 +2062,6 @@
           <w:numId w:val="3"/>
         </w:numPr>
         <w:rPr>
-          <w:rFonts w:hint="cs"/>
           <w:sz w:val="28"/>
           <w:szCs w:val="28"/>
           <w:rtl/>
@@ -2111,22 +2093,64 @@
           <w:rFonts w:hint="cs"/>
           <w:sz w:val="28"/>
           <w:szCs w:val="28"/>
-          <w:rtl/>
-        </w:rPr>
-        <w:t>איסוף מידע ולמידה מרובה מהאינטרנט</w:t>
-      </w:r>
-      <w:r>
-        <w:rPr>
-          <w:rFonts w:hint="cs"/>
-          <w:sz w:val="28"/>
-          <w:szCs w:val="28"/>
-          <w:rtl/>
-        </w:rPr>
-        <w:t xml:space="preserve"> </w:t>
-      </w:r>
-      <w:r>
-        <w:sym w:font="Wingdings" w:char="F04A"/>
-      </w:r>
+        </w:rPr>
+        <w:t>J</w:t>
+      </w:r>
+      <w:r>
+        <w:rPr>
+          <w:sz w:val="28"/>
+          <w:szCs w:val="28"/>
+        </w:rPr>
+        <w:t>ava API for KML (JAK)</w:t>
+      </w:r>
+      <w:r>
+        <w:rPr>
+          <w:rFonts w:hint="cs"/>
+          <w:sz w:val="28"/>
+          <w:szCs w:val="28"/>
+          <w:rtl/>
+        </w:rPr>
+        <w:t xml:space="preserve"> - כלי תוכנה שאפשר לנו לייצר קובץ </w:t>
+      </w:r>
+      <w:r>
+        <w:rPr>
+          <w:rFonts w:hint="cs"/>
+          <w:sz w:val="28"/>
+          <w:szCs w:val="28"/>
+        </w:rPr>
+        <w:t>KML</w:t>
+      </w:r>
+      <w:r>
+        <w:rPr>
+          <w:rFonts w:hint="cs"/>
+          <w:sz w:val="28"/>
+          <w:szCs w:val="28"/>
+          <w:rtl/>
+        </w:rPr>
+        <w:t xml:space="preserve"> בקלות, בלי לכתוב כל מיני מחרוזות, ובכך מנענו מעצמנו באגים וטעויות כתיבה...</w:t>
+      </w:r>
+    </w:p>
+    <w:p>
+      <w:pPr>
+        <w:pStyle w:val="ListParagraph"/>
+        <w:numPr>
+          <w:ilvl w:val="0"/>
+          <w:numId w:val="3"/>
+        </w:numPr>
+        <w:rPr>
+          <w:sz w:val="28"/>
+          <w:szCs w:val="28"/>
+        </w:rPr>
+      </w:pPr>
+      <w:r>
+        <w:rPr>
+          <w:sz w:val="28"/>
+          <w:szCs w:val="28"/>
+        </w:rPr>
+        <w:t>GitHub/Git</w:t>
+      </w:r>
+      <w:bookmarkStart w:id="0" w:name="_GoBack"/>
+      <w:bookmarkEnd w:id="0"/>
     </w:p>
     <w:p>
       <w:pPr>
@@ -2142,6 +2166,19 @@
     </w:p>
     <w:p>
       <w:pPr>
+        <w:rPr>
+          <w:rFonts w:eastAsiaTheme="minorEastAsia"/>
+          <w:b/>
+          <w:bCs/>
+          <w:color w:val="5A5A5A" w:themeColor="text1" w:themeTint="A5"/>
+          <w:spacing w:val="15"/>
+          <w:sz w:val="32"/>
+          <w:szCs w:val="32"/>
+          <w:u w:val="single"/>
+          <w:rtl/>
+        </w:rPr>
+      </w:pPr>
+      <w:r>
         <w:rPr>
           <w:rFonts w:eastAsiaTheme="minorEastAsia" w:hint="cs"/>
           <w:b/>
@@ -2153,24 +2190,20 @@
           <w:u w:val="single"/>
           <w:rtl/>
         </w:rPr>
-      </w:pPr>
-      <w:r>
-        <w:rPr>
-          <w:rFonts w:eastAsiaTheme="minorEastAsia" w:hint="cs"/>
+        <w:t>הסבר על הניסוי שערכנו</w:t>
+      </w:r>
+    </w:p>
+    <w:p>
+      <w:pPr>
+        <w:rPr>
           <w:b/>
           <w:bCs/>
-          <w:color w:val="5A5A5A" w:themeColor="text1" w:themeTint="A5"/>
-          <w:spacing w:val="15"/>
-          <w:sz w:val="32"/>
-          <w:szCs w:val="32"/>
-          <w:u w:val="single"/>
-          <w:rtl/>
-        </w:rPr>
-        <w:t>הסבר על הניסוי שערכנו</w:t>
-      </w:r>
-    </w:p>
-    <w:p>
-      <w:pPr>
+          <w:sz w:val="28"/>
+          <w:szCs w:val="28"/>
+          <w:rtl/>
+        </w:rPr>
+      </w:pPr>
+      <w:r>
         <w:rPr>
           <w:rFonts w:hint="cs"/>
           <w:b/>
@@ -2179,16 +2212,6 @@
           <w:szCs w:val="28"/>
           <w:rtl/>
         </w:rPr>
-      </w:pPr>
-      <w:r>
-        <w:rPr>
-          <w:rFonts w:hint="cs"/>
-          <w:b/>
-          <w:bCs/>
-          <w:sz w:val="28"/>
-          <w:szCs w:val="28"/>
-          <w:rtl/>
-        </w:rPr>
         <w:t>שלב 1</w:t>
       </w:r>
     </w:p>
@@ -2213,7 +2236,6 @@
     <w:p>
       <w:pPr>
         <w:rPr>
-          <w:rFonts w:hint="cs"/>
           <w:sz w:val="28"/>
           <w:szCs w:val="28"/>
           <w:rtl/>
@@ -2232,7 +2254,6 @@
     <w:p>
       <w:pPr>
         <w:rPr>
-          <w:rFonts w:hint="cs"/>
           <w:sz w:val="28"/>
           <w:szCs w:val="28"/>
           <w:rtl/>
@@ -2352,7 +2373,6 @@
     <w:p>
       <w:pPr>
         <w:rPr>
-          <w:rFonts w:hint="cs"/>
           <w:b/>
           <w:bCs/>
           <w:sz w:val="28"/>
@@ -2375,7 +2395,6 @@
     <w:p>
       <w:pPr>
         <w:rPr>
-          <w:rFonts w:hint="cs"/>
           <w:sz w:val="28"/>
           <w:szCs w:val="28"/>
           <w:rtl/>
@@ -2394,7 +2413,6 @@
     <w:p>
       <w:pPr>
         <w:rPr>
-          <w:rFonts w:hint="cs"/>
           <w:sz w:val="28"/>
           <w:szCs w:val="28"/>
           <w:rtl/>
@@ -2439,6 +2457,7 @@
         <w:rPr>
           <w:sz w:val="28"/>
           <w:szCs w:val="28"/>
+          <w:rtl/>
         </w:rPr>
         <w:pict>
           <v:shape id="_x0000_s1026" type="#_x0000_t75" style="position:absolute;left:0;text-align:left;margin-left:-59.7pt;margin-top:4.2pt;width:534.3pt;height:220.8pt;z-index:251659264;mso-position-horizontal-relative:text;mso-position-vertical-relative:text;mso-width-relative:page;mso-height-relative:page">
@@ -2451,7 +2470,6 @@
     <w:p>
       <w:pPr>
         <w:rPr>
-          <w:rFonts w:hint="cs"/>
           <w:b/>
           <w:bCs/>
           <w:sz w:val="28"/>
@@ -2474,7 +2492,6 @@
     <w:p>
       <w:pPr>
         <w:rPr>
-          <w:rFonts w:hint="cs"/>
           <w:sz w:val="28"/>
           <w:szCs w:val="28"/>
           <w:rtl/>
@@ -2635,6 +2652,7 @@
       </w:pPr>
       <w:r>
         <w:rPr>
+          <w:noProof/>
           <w:sz w:val="28"/>
           <w:szCs w:val="28"/>
         </w:rPr>
@@ -2701,7 +2719,6 @@
     <w:p>
       <w:pPr>
         <w:rPr>
-          <w:rFonts w:hint="cs"/>
           <w:sz w:val="28"/>
           <w:szCs w:val="28"/>
           <w:rtl/>
@@ -2791,7 +2808,6 @@
     <w:p>
       <w:pPr>
         <w:rPr>
-          <w:rFonts w:hint="cs"/>
           <w:sz w:val="28"/>
           <w:szCs w:val="28"/>
           <w:rtl/>
@@ -2902,7 +2918,6 @@
     <w:pPr>
       <w:pStyle w:val="Header"/>
       <w:rPr>
-        <w:rFonts w:hint="cs"/>
         <w:rtl/>
       </w:rPr>
     </w:pPr>
@@ -4106,7 +4121,7 @@
 </file>
 
 <file path=customXml/itemProps1.xml><?xml version="1.0" encoding="utf-8"?>
-<ds:datastoreItem xmlns:ds="http://schemas.openxmlformats.org/officeDocument/2006/customXml" ds:itemID="{844181AB-0370-4B6B-945C-C4B3AC0393C5}">
+<ds:datastoreItem xmlns:ds="http://schemas.openxmlformats.org/officeDocument/2006/customXml" ds:itemID="{C69FFEE9-2EC9-4BED-95E7-3CCFF4663DB7}">
   <ds:schemaRefs>
     <ds:schemaRef ds:uri="http://schemas.openxmlformats.org/officeDocument/2006/bibliography"/>
   </ds:schemaRefs>

</xml_diff>